<commit_message>
Added csv importing functionality
</commit_message>
<xml_diff>
--- a/Gafetes.docx
+++ b/Gafetes.docx
@@ -792,10 +792,7 @@
               <w:t>Info</w:t>
             </w:r>
             <w:r>
-              <w:t>1</w:t>
-            </w:r>
-            <w:r>
-              <w:t>0</w:t>
+              <w:t>10</w:t>
             </w:r>
           </w:p>
         </w:tc>
@@ -812,10 +809,7 @@
               <w:t>Image</w:t>
             </w:r>
             <w:r>
-              <w:t>1</w:t>
-            </w:r>
-            <w:r>
-              <w:t>0</w:t>
+              <w:t>10</w:t>
             </w:r>
           </w:p>
         </w:tc>
@@ -883,10 +877,7 @@
               <w:t>Info</w:t>
             </w:r>
             <w:r>
-              <w:t>1</w:t>
-            </w:r>
-            <w:r>
-              <w:t>1</w:t>
+              <w:t>11</w:t>
             </w:r>
           </w:p>
         </w:tc>
@@ -905,10 +896,7 @@
               <w:t>Image</w:t>
             </w:r>
             <w:r>
-              <w:t>1</w:t>
-            </w:r>
-            <w:r>
-              <w:t>1</w:t>
+              <w:t>11</w:t>
             </w:r>
           </w:p>
         </w:tc>
@@ -976,10 +964,7 @@
               <w:t>Info</w:t>
             </w:r>
             <w:r>
-              <w:t>1</w:t>
-            </w:r>
-            <w:r>
-              <w:t>2</w:t>
+              <w:t>12</w:t>
             </w:r>
           </w:p>
         </w:tc>
@@ -998,10 +983,7 @@
               <w:t>Image</w:t>
             </w:r>
             <w:r>
-              <w:t>1</w:t>
-            </w:r>
-            <w:r>
-              <w:t>3</w:t>
+              <w:t>13</w:t>
             </w:r>
           </w:p>
         </w:tc>
@@ -1059,10 +1041,7 @@
               <w:t>Info</w:t>
             </w:r>
             <w:r>
-              <w:t>1</w:t>
-            </w:r>
-            <w:r>
-              <w:t>3</w:t>
+              <w:t>13</w:t>
             </w:r>
           </w:p>
         </w:tc>
@@ -1079,10 +1058,7 @@
               <w:t>Image</w:t>
             </w:r>
             <w:r>
-              <w:t>1</w:t>
-            </w:r>
-            <w:r>
-              <w:t>3</w:t>
+              <w:t>13</w:t>
             </w:r>
           </w:p>
         </w:tc>
@@ -1150,10 +1126,7 @@
               <w:t>Info</w:t>
             </w:r>
             <w:r>
-              <w:t>1</w:t>
-            </w:r>
-            <w:r>
-              <w:t>4</w:t>
+              <w:t>14</w:t>
             </w:r>
           </w:p>
         </w:tc>
@@ -1172,10 +1145,7 @@
               <w:t>Image</w:t>
             </w:r>
             <w:r>
-              <w:t>1</w:t>
-            </w:r>
-            <w:r>
-              <w:t>4</w:t>
+              <w:t>14</w:t>
             </w:r>
           </w:p>
         </w:tc>
@@ -1243,10 +1213,7 @@
               <w:t>Info</w:t>
             </w:r>
             <w:r>
-              <w:t>1</w:t>
-            </w:r>
-            <w:r>
-              <w:t>5</w:t>
+              <w:t>15</w:t>
             </w:r>
           </w:p>
         </w:tc>
@@ -1265,10 +1232,7 @@
               <w:t>Image</w:t>
             </w:r>
             <w:r>
-              <w:t>1</w:t>
-            </w:r>
-            <w:r>
-              <w:t>5</w:t>
+              <w:t>15</w:t>
             </w:r>
           </w:p>
         </w:tc>
@@ -1326,10 +1290,7 @@
               <w:t>Info</w:t>
             </w:r>
             <w:r>
-              <w:t>1</w:t>
-            </w:r>
-            <w:r>
-              <w:t>6</w:t>
+              <w:t>16</w:t>
             </w:r>
           </w:p>
         </w:tc>
@@ -1346,10 +1307,7 @@
               <w:t>Image</w:t>
             </w:r>
             <w:r>
-              <w:t>1</w:t>
-            </w:r>
-            <w:r>
-              <w:t>6</w:t>
+              <w:t>16</w:t>
             </w:r>
           </w:p>
         </w:tc>
@@ -1417,10 +1375,7 @@
               <w:t>Info</w:t>
             </w:r>
             <w:r>
-              <w:t>1</w:t>
-            </w:r>
-            <w:r>
-              <w:t>7</w:t>
+              <w:t>17</w:t>
             </w:r>
           </w:p>
         </w:tc>
@@ -1439,10 +1394,7 @@
               <w:t>Image</w:t>
             </w:r>
             <w:r>
-              <w:t>1</w:t>
-            </w:r>
-            <w:r>
-              <w:t>7</w:t>
+              <w:t>17</w:t>
             </w:r>
           </w:p>
         </w:tc>
@@ -1510,10 +1462,7 @@
               <w:t>Info</w:t>
             </w:r>
             <w:r>
-              <w:t>1</w:t>
-            </w:r>
-            <w:r>
-              <w:t>8</w:t>
+              <w:t>18</w:t>
             </w:r>
           </w:p>
         </w:tc>
@@ -1532,10 +1481,7 @@
               <w:t>Image</w:t>
             </w:r>
             <w:r>
-              <w:t>1</w:t>
-            </w:r>
-            <w:r>
-              <w:t>8</w:t>
+              <w:t>18</w:t>
             </w:r>
           </w:p>
         </w:tc>
@@ -1593,10 +1539,7 @@
               <w:t>Info</w:t>
             </w:r>
             <w:r>
-              <w:t>1</w:t>
-            </w:r>
-            <w:r>
-              <w:t>9</w:t>
+              <w:t>19</w:t>
             </w:r>
           </w:p>
         </w:tc>
@@ -1613,10 +1556,7 @@
               <w:t>Image</w:t>
             </w:r>
             <w:r>
-              <w:t>1</w:t>
-            </w:r>
-            <w:r>
-              <w:t>9</w:t>
+              <w:t>19</w:t>
             </w:r>
           </w:p>
         </w:tc>
@@ -1764,10 +1704,7 @@
               <w:t>Info</w:t>
             </w:r>
             <w:r>
-              <w:t>2</w:t>
-            </w:r>
-            <w:r>
-              <w:t>1</w:t>
+              <w:t>21</w:t>
             </w:r>
           </w:p>
         </w:tc>
@@ -1786,10 +1723,7 @@
               <w:t>Image</w:t>
             </w:r>
             <w:r>
-              <w:t>2</w:t>
-            </w:r>
-            <w:r>
-              <w:t>1</w:t>
+              <w:t>21</w:t>
             </w:r>
           </w:p>
         </w:tc>

</xml_diff>